<commit_message>
Updated abstract for BT conference - never submitted.
</commit_message>
<xml_diff>
--- a/Docs/Presentations/Transcelerator - Abstract for Bible Translation Conference 2013.docx
+++ b/Docs/Presentations/Transcelerator - Abstract for Bible Translation Conference 2013.docx
@@ -63,7 +63,13 @@
         <w:t xml:space="preserve">behind this software </w:t>
       </w:r>
       <w:r>
-        <w:t xml:space="preserve">to speed up the process of preparing comprehension  checking questions for the Southern Gondi project. </w:t>
+        <w:t>to speed up the process of preparing comprehension</w:t>
+      </w:r>
+      <w:r>
+        <w:t xml:space="preserve"> </w:t>
+      </w:r>
+      <w:r>
+        <w:t xml:space="preserve">checking questions for the Southern Gondi project. </w:t>
       </w:r>
       <w:r>
         <w:t xml:space="preserve">Use of this tool can help translation teams </w:t>

</xml_diff>